<commit_message>
Made edit to the doc
</commit_message>
<xml_diff>
--- a/Final Report.docx
+++ b/Final Report.docx
@@ -680,7 +680,6 @@
         </w:rPr>
         <w:t>-Looking at the average Salary Per Occupation…………………………………</w:t>
       </w:r>
-      <w:proofErr w:type="gramStart"/>
       <w:r>
         <w:rPr>
           <w:rFonts w:ascii="Times New Roman" w:hAnsi="Times New Roman" w:cs="Times New Roman"/>
@@ -689,7 +688,6 @@
         </w:rPr>
         <w:t>…..</w:t>
       </w:r>
-      <w:proofErr w:type="gramEnd"/>
       <w:r>
         <w:rPr>
           <w:rFonts w:ascii="Times New Roman" w:hAnsi="Times New Roman" w:cs="Times New Roman"/>
@@ -818,42 +816,15 @@
           <w:szCs w:val="24"/>
         </w:rPr>
         <w:tab/>
-      </w:r>
-      <w:proofErr w:type="spellStart"/>
-      <w:r>
-        <w:rPr>
-          <w:rFonts w:ascii="Times New Roman" w:hAnsi="Times New Roman" w:cs="Times New Roman"/>
-          <w:sz w:val="24"/>
-          <w:szCs w:val="24"/>
-        </w:rPr>
         <w:t>getApplicationCount</w:t>
       </w:r>
-      <w:proofErr w:type="spellEnd"/>
-      <w:r>
-        <w:rPr>
-          <w:rFonts w:ascii="Times New Roman" w:hAnsi="Times New Roman" w:cs="Times New Roman"/>
-          <w:sz w:val="24"/>
-          <w:szCs w:val="24"/>
-        </w:rPr>
-        <w:t>…………………………………………………………</w:t>
-      </w:r>
-      <w:proofErr w:type="gramStart"/>
-      <w:r>
-        <w:rPr>
-          <w:rFonts w:ascii="Times New Roman" w:hAnsi="Times New Roman" w:cs="Times New Roman"/>
-          <w:sz w:val="24"/>
-          <w:szCs w:val="24"/>
-        </w:rPr>
-        <w:t>…..</w:t>
-      </w:r>
-      <w:proofErr w:type="gramEnd"/>
-      <w:r>
-        <w:rPr>
-          <w:rFonts w:ascii="Times New Roman" w:hAnsi="Times New Roman" w:cs="Times New Roman"/>
-          <w:sz w:val="24"/>
-          <w:szCs w:val="24"/>
-        </w:rPr>
-        <w:t>1</w:t>
+      <w:r>
+        <w:rPr>
+          <w:rFonts w:ascii="Times New Roman" w:hAnsi="Times New Roman" w:cs="Times New Roman"/>
+          <w:sz w:val="24"/>
+          <w:szCs w:val="24"/>
+        </w:rPr>
+        <w:t>……………………………………………………………..1</w:t>
       </w:r>
       <w:r>
         <w:rPr>
@@ -888,17 +859,8 @@
           <w:szCs w:val="24"/>
         </w:rPr>
         <w:tab/>
-      </w:r>
-      <w:proofErr w:type="spellStart"/>
-      <w:r>
-        <w:rPr>
-          <w:rFonts w:ascii="Times New Roman" w:hAnsi="Times New Roman" w:cs="Times New Roman"/>
-          <w:sz w:val="24"/>
-          <w:szCs w:val="24"/>
-        </w:rPr>
         <w:t>getApplicationPerStateCount</w:t>
       </w:r>
-      <w:proofErr w:type="spellEnd"/>
       <w:r>
         <w:rPr>
           <w:rFonts w:ascii="Times New Roman" w:hAnsi="Times New Roman" w:cs="Times New Roman"/>
@@ -940,17 +902,8 @@
           <w:szCs w:val="24"/>
         </w:rPr>
         <w:tab/>
-      </w:r>
-      <w:proofErr w:type="spellStart"/>
-      <w:r>
-        <w:rPr>
-          <w:rFonts w:ascii="Times New Roman" w:hAnsi="Times New Roman" w:cs="Times New Roman"/>
-          <w:sz w:val="24"/>
-          <w:szCs w:val="24"/>
-        </w:rPr>
         <w:t>getApplicationPerCaseStatus</w:t>
       </w:r>
-      <w:proofErr w:type="spellEnd"/>
       <w:r>
         <w:rPr>
           <w:rFonts w:ascii="Times New Roman" w:hAnsi="Times New Roman" w:cs="Times New Roman"/>
@@ -1100,17 +1053,8 @@
           <w:szCs w:val="24"/>
         </w:rPr>
         <w:tab/>
-      </w:r>
-      <w:proofErr w:type="spellStart"/>
-      <w:r>
-        <w:rPr>
-          <w:rFonts w:ascii="Times New Roman" w:hAnsi="Times New Roman" w:cs="Times New Roman"/>
-          <w:sz w:val="24"/>
-          <w:szCs w:val="24"/>
-        </w:rPr>
         <w:t>getApplicationPerCompany</w:t>
       </w:r>
-      <w:proofErr w:type="spellEnd"/>
       <w:r>
         <w:rPr>
           <w:rFonts w:ascii="Times New Roman" w:hAnsi="Times New Roman" w:cs="Times New Roman"/>
@@ -1152,17 +1096,8 @@
           <w:szCs w:val="24"/>
         </w:rPr>
         <w:tab/>
-      </w:r>
-      <w:proofErr w:type="spellStart"/>
-      <w:r>
-        <w:rPr>
-          <w:rFonts w:ascii="Times New Roman" w:hAnsi="Times New Roman" w:cs="Times New Roman"/>
-          <w:sz w:val="24"/>
-          <w:szCs w:val="24"/>
-        </w:rPr>
         <w:t>getApplicationPerJob</w:t>
       </w:r>
-      <w:proofErr w:type="spellEnd"/>
       <w:r>
         <w:rPr>
           <w:rFonts w:ascii="Times New Roman" w:hAnsi="Times New Roman" w:cs="Times New Roman"/>
@@ -1204,17 +1139,8 @@
           <w:szCs w:val="24"/>
         </w:rPr>
         <w:tab/>
-      </w:r>
-      <w:proofErr w:type="spellStart"/>
-      <w:r>
-        <w:rPr>
-          <w:rFonts w:ascii="Times New Roman" w:hAnsi="Times New Roman" w:cs="Times New Roman"/>
-          <w:sz w:val="24"/>
-          <w:szCs w:val="24"/>
-        </w:rPr>
         <w:t>getAvgSalaryPerJob</w:t>
       </w:r>
-      <w:proofErr w:type="spellEnd"/>
       <w:r>
         <w:rPr>
           <w:rFonts w:ascii="Times New Roman" w:hAnsi="Times New Roman" w:cs="Times New Roman"/>
@@ -1250,23 +1176,13 @@
           <w:szCs w:val="24"/>
         </w:rPr>
       </w:pPr>
-      <w:proofErr w:type="spellStart"/>
-      <w:r>
-        <w:rPr>
-          <w:rFonts w:ascii="Times New Roman" w:hAnsi="Times New Roman" w:cs="Times New Roman"/>
-          <w:sz w:val="24"/>
-          <w:szCs w:val="24"/>
-        </w:rPr>
-        <w:t>RenameAllColumns</w:t>
-      </w:r>
-      <w:proofErr w:type="spellEnd"/>
-      <w:r>
-        <w:rPr>
-          <w:rFonts w:ascii="Times New Roman" w:hAnsi="Times New Roman" w:cs="Times New Roman"/>
-          <w:sz w:val="24"/>
-          <w:szCs w:val="24"/>
-        </w:rPr>
-        <w:t>……………………………………………………………...1</w:t>
+      <w:r>
+        <w:rPr>
+          <w:rFonts w:ascii="Times New Roman" w:hAnsi="Times New Roman" w:cs="Times New Roman"/>
+          <w:sz w:val="24"/>
+          <w:szCs w:val="24"/>
+        </w:rPr>
+        <w:t>RenameAllColumns……………………………………………………………...1</w:t>
       </w:r>
       <w:r>
         <w:rPr>
@@ -3436,9 +3352,9 @@
                 <w:noProof/>
               </w:rPr>
               <w:drawing>
-                <wp:inline distT="0" distB="0" distL="0" distR="0" wp14:anchorId="7AEADB58" wp14:editId="363EB2BC">
-                  <wp:extent cx="6352014" cy="3066393"/>
-                  <wp:effectExtent l="0" t="0" r="0" b="1270"/>
+                <wp:inline distT="0" distB="0" distL="0" distR="0" wp14:anchorId="7AEADB58" wp14:editId="4B1D558A">
+                  <wp:extent cx="5959366" cy="3034862"/>
+                  <wp:effectExtent l="0" t="0" r="0" b="0"/>
                   <wp:docPr id="6" name="Picture 6" descr="Text&#10;&#10;Description automatically generated"/>
                   <wp:cNvGraphicFramePr/>
                   <a:graphic xmlns:a="http://schemas.openxmlformats.org/drawingml/2006/main">
@@ -3457,7 +3373,7 @@
                         <pic:spPr>
                           <a:xfrm>
                             <a:off x="0" y="0"/>
-                            <a:ext cx="6400855" cy="3089971"/>
+                            <a:ext cx="6013701" cy="3062532"/>
                           </a:xfrm>
                           <a:prstGeom prst="rect">
                             <a:avLst/>
@@ -3720,25 +3636,7 @@
           <w:sz w:val="24"/>
           <w:szCs w:val="24"/>
         </w:rPr>
-        <w:t xml:space="preserve">companies, Infosys Limited and Tata Consultancy Services, are Indian-based companies. These companies might be hiring lots of individuals from India </w:t>
-      </w:r>
-      <w:proofErr w:type="gramStart"/>
-      <w:r>
-        <w:rPr>
-          <w:rFonts w:ascii="Times New Roman" w:hAnsi="Times New Roman" w:cs="Times New Roman"/>
-          <w:sz w:val="24"/>
-          <w:szCs w:val="24"/>
-        </w:rPr>
-        <w:t>in order to</w:t>
-      </w:r>
-      <w:proofErr w:type="gramEnd"/>
-      <w:r>
-        <w:rPr>
-          <w:rFonts w:ascii="Times New Roman" w:hAnsi="Times New Roman" w:cs="Times New Roman"/>
-          <w:sz w:val="24"/>
-          <w:szCs w:val="24"/>
-        </w:rPr>
-        <w:t xml:space="preserve"> preserve the culture of their company and this in turns leads to a high number of H1</w:t>
+        <w:t>companies, Infosys Limited and Tata Consultancy Services, are Indian-based companies. These companies might be hiring lots of individuals from India in order to preserve the culture of their company and this in turns leads to a high number of H1</w:t>
       </w:r>
       <w:r>
         <w:rPr>
@@ -3763,6 +3661,16 @@
           <w:rFonts w:ascii="Times New Roman" w:hAnsi="Times New Roman" w:cs="Times New Roman"/>
           <w:sz w:val="24"/>
           <w:szCs w:val="24"/>
+        </w:rPr>
+      </w:pPr>
+    </w:p>
+    <w:p>
+      <w:pPr>
+        <w:rPr>
+          <w:rFonts w:ascii="Times New Roman" w:hAnsi="Times New Roman" w:cs="Times New Roman"/>
+          <w:sz w:val="28"/>
+          <w:szCs w:val="28"/>
+          <w:u w:val="single"/>
         </w:rPr>
       </w:pPr>
     </w:p>
@@ -5988,25 +5896,7 @@
           <w:sz w:val="24"/>
           <w:szCs w:val="24"/>
         </w:rPr>
-        <w:t xml:space="preserve">Overall, the H1B visa program remains an important avenue for foreign workers to obtain employment in the United States. However, the program has faced challenges in recent years, particularly </w:t>
-      </w:r>
-      <w:proofErr w:type="gramStart"/>
-      <w:r>
-        <w:rPr>
-          <w:rFonts w:ascii="Times New Roman" w:hAnsi="Times New Roman" w:cs="Times New Roman"/>
-          <w:sz w:val="24"/>
-          <w:szCs w:val="24"/>
-        </w:rPr>
-        <w:t>in light of</w:t>
-      </w:r>
-      <w:proofErr w:type="gramEnd"/>
-      <w:r>
-        <w:rPr>
-          <w:rFonts w:ascii="Times New Roman" w:hAnsi="Times New Roman" w:cs="Times New Roman"/>
-          <w:sz w:val="24"/>
-          <w:szCs w:val="24"/>
-        </w:rPr>
-        <w:t xml:space="preserve"> the pandemic and </w:t>
+        <w:t xml:space="preserve">Overall, the H1B visa program remains an important avenue for foreign workers to obtain employment in the United States. However, the program has faced challenges in recent years, particularly in light of the pandemic and </w:t>
       </w:r>
       <w:r>
         <w:rPr>
@@ -6468,25 +6358,7 @@
           <w:sz w:val="24"/>
           <w:szCs w:val="24"/>
         </w:rPr>
-        <w:t xml:space="preserve">CaseStatus2015: gets the total amount of applications certified, </w:t>
-      </w:r>
-      <w:proofErr w:type="gramStart"/>
-      <w:r>
-        <w:rPr>
-          <w:rFonts w:ascii="Times New Roman" w:hAnsi="Times New Roman" w:cs="Times New Roman"/>
-          <w:sz w:val="24"/>
-          <w:szCs w:val="24"/>
-        </w:rPr>
-        <w:t>certified-withdrawn</w:t>
-      </w:r>
-      <w:proofErr w:type="gramEnd"/>
-      <w:r>
-        <w:rPr>
-          <w:rFonts w:ascii="Times New Roman" w:hAnsi="Times New Roman" w:cs="Times New Roman"/>
-          <w:sz w:val="24"/>
-          <w:szCs w:val="24"/>
-        </w:rPr>
-        <w:t>, denied and withdrawn in 2015.</w:t>
+        <w:t>CaseStatus2015: gets the total amount of applications certified, certified-withdrawn, denied and withdrawn in 2015.</w:t>
       </w:r>
     </w:p>
     <w:p>
@@ -6573,25 +6445,7 @@
           <w:sz w:val="24"/>
           <w:szCs w:val="24"/>
         </w:rPr>
-        <w:t xml:space="preserve">CaseStatus2016: gets the total amount of applications certified, </w:t>
-      </w:r>
-      <w:proofErr w:type="gramStart"/>
-      <w:r>
-        <w:rPr>
-          <w:rFonts w:ascii="Times New Roman" w:hAnsi="Times New Roman" w:cs="Times New Roman"/>
-          <w:sz w:val="24"/>
-          <w:szCs w:val="24"/>
-        </w:rPr>
-        <w:t>certified-withdrawn</w:t>
-      </w:r>
-      <w:proofErr w:type="gramEnd"/>
-      <w:r>
-        <w:rPr>
-          <w:rFonts w:ascii="Times New Roman" w:hAnsi="Times New Roman" w:cs="Times New Roman"/>
-          <w:sz w:val="24"/>
-          <w:szCs w:val="24"/>
-        </w:rPr>
-        <w:t>, denied and withdrawn in 2016.</w:t>
+        <w:t>CaseStatus2016: gets the total amount of applications certified, certified-withdrawn, denied and withdrawn in 2016.</w:t>
       </w:r>
     </w:p>
     <w:p>
@@ -6679,25 +6533,7 @@
           <w:sz w:val="24"/>
           <w:szCs w:val="24"/>
         </w:rPr>
-        <w:t xml:space="preserve">CaseStatus2017: gets the total amount of applications certified, </w:t>
-      </w:r>
-      <w:proofErr w:type="gramStart"/>
-      <w:r>
-        <w:rPr>
-          <w:rFonts w:ascii="Times New Roman" w:hAnsi="Times New Roman" w:cs="Times New Roman"/>
-          <w:sz w:val="24"/>
-          <w:szCs w:val="24"/>
-        </w:rPr>
-        <w:t>certified-withdrawn</w:t>
-      </w:r>
-      <w:proofErr w:type="gramEnd"/>
-      <w:r>
-        <w:rPr>
-          <w:rFonts w:ascii="Times New Roman" w:hAnsi="Times New Roman" w:cs="Times New Roman"/>
-          <w:sz w:val="24"/>
-          <w:szCs w:val="24"/>
-        </w:rPr>
-        <w:t>, denied and withdrawn in 2017.</w:t>
+        <w:t>CaseStatus2017: gets the total amount of applications certified, certified-withdrawn, denied and withdrawn in 2017.</w:t>
       </w:r>
     </w:p>
     <w:p>
@@ -6784,25 +6620,7 @@
           <w:sz w:val="24"/>
           <w:szCs w:val="24"/>
         </w:rPr>
-        <w:t xml:space="preserve">CaseStatus2018: gets the total amount of applications certified, </w:t>
-      </w:r>
-      <w:proofErr w:type="gramStart"/>
-      <w:r>
-        <w:rPr>
-          <w:rFonts w:ascii="Times New Roman" w:hAnsi="Times New Roman" w:cs="Times New Roman"/>
-          <w:sz w:val="24"/>
-          <w:szCs w:val="24"/>
-        </w:rPr>
-        <w:t>certified-withdrawn</w:t>
-      </w:r>
-      <w:proofErr w:type="gramEnd"/>
-      <w:r>
-        <w:rPr>
-          <w:rFonts w:ascii="Times New Roman" w:hAnsi="Times New Roman" w:cs="Times New Roman"/>
-          <w:sz w:val="24"/>
-          <w:szCs w:val="24"/>
-        </w:rPr>
-        <w:t>, denied and withdrawn in 2018.</w:t>
+        <w:t>CaseStatus2018: gets the total amount of applications certified, certified-withdrawn, denied and withdrawn in 2018.</w:t>
       </w:r>
     </w:p>
     <w:p>

</xml_diff>